<commit_message>
preparativos para defesa tcc
FÉ EM DEUS!!
</commit_message>
<xml_diff>
--- a/DOCUMENTACAO/PF2/Revisão Final.docx
+++ b/DOCUMENTACAO/PF2/Revisão Final.docx
@@ -60,7 +60,6 @@
           <w:szCs w:val="30"/>
         </w:rPr>
       </w:pPr>
-      <w:proofErr w:type="spellStart"/>
       <w:proofErr w:type="gramStart"/>
       <w:r>
         <w:rPr>
@@ -69,9 +68,8 @@
           <w:sz w:val="30"/>
           <w:szCs w:val="30"/>
         </w:rPr>
-        <w:t>oratoria</w:t>
-      </w:r>
-      <w:proofErr w:type="spellEnd"/>
+        <w:t>oratória</w:t>
+      </w:r>
       <w:proofErr w:type="gramEnd"/>
     </w:p>
     <w:p>
@@ -86,7 +84,6 @@
           <w:szCs w:val="30"/>
         </w:rPr>
       </w:pPr>
-      <w:proofErr w:type="gramStart"/>
       <w:r>
         <w:rPr>
           <w:b/>
@@ -94,9 +91,10 @@
           <w:sz w:val="30"/>
           <w:szCs w:val="30"/>
         </w:rPr>
-        <w:t>firmeza</w:t>
-      </w:r>
-      <w:proofErr w:type="gramEnd"/>
+        <w:t>f</w:t>
+      </w:r>
+      <w:bookmarkStart w:id="0" w:name="_GoBack"/>
+      <w:bookmarkEnd w:id="0"/>
       <w:r>
         <w:rPr>
           <w:b/>
@@ -104,6 +102,15 @@
           <w:sz w:val="30"/>
           <w:szCs w:val="30"/>
         </w:rPr>
+        <w:t>irmeza</w:t>
+      </w:r>
+      <w:r>
+        <w:rPr>
+          <w:b/>
+          <w:color w:val="FF0000"/>
+          <w:sz w:val="30"/>
+          <w:szCs w:val="30"/>
+        </w:rPr>
         <w:t xml:space="preserve"> na fala</w:t>
       </w:r>
     </w:p>
@@ -619,8 +626,6 @@
         </w:rPr>
         <w:t xml:space="preserve"> (COLOCAR ALTERAÇÕES NO SCRIPT DA APRESENTAÇÃO!!!)</w:t>
       </w:r>
-      <w:bookmarkStart w:id="0" w:name="_GoBack"/>
-      <w:bookmarkEnd w:id="0"/>
     </w:p>
     <w:p>
       <w:pPr>
@@ -795,14 +800,14 @@
           <w:numId w:val="1"/>
         </w:numPr>
         <w:rPr>
-          <w:color w:val="FF0000"/>
-          <w:sz w:val="24"/>
-          <w:szCs w:val="24"/>
-        </w:rPr>
-      </w:pPr>
-      <w:r>
-        <w:rPr>
-          <w:color w:val="FF0000"/>
+          <w:strike/>
+          <w:sz w:val="24"/>
+          <w:szCs w:val="24"/>
+        </w:rPr>
+      </w:pPr>
+      <w:r>
+        <w:rPr>
+          <w:strike/>
           <w:sz w:val="24"/>
           <w:szCs w:val="24"/>
         </w:rPr>

</xml_diff>